<commit_message>
Ready for Upload Change LINQ to MySql
</commit_message>
<xml_diff>
--- a/HowToDo.docx
+++ b/HowToDo.docx
@@ -5,30 +5,6 @@
     <w:p>
       <w:pPr>
         <w:rPr>
-          <w:b/>
-          <w:lang w:val="en-US"/>
-        </w:rPr>
-      </w:pPr>
-      <w:r>
-        <w:rPr>
-          <w:b/>
-          <w:lang w:val="en-US"/>
-        </w:rPr>
-        <w:t xml:space="preserve">Step by Step </w:t>
-      </w:r>
-      <w:proofErr w:type="spellStart"/>
-      <w:r>
-        <w:rPr>
-          <w:b/>
-          <w:lang w:val="en-US"/>
-        </w:rPr>
-        <w:t>Anleitung</w:t>
-      </w:r>
-      <w:proofErr w:type="spellEnd"/>
-    </w:p>
-    <w:p>
-      <w:pPr>
-        <w:rPr>
           <w:u w:val="single"/>
         </w:rPr>
       </w:pPr>
@@ -36,53 +12,24 @@
         <w:rPr>
           <w:u w:val="single"/>
         </w:rPr>
-        <w:t xml:space="preserve">Implementation von </w:t>
-      </w:r>
-      <w:proofErr w:type="spellStart"/>
-      <w:r>
+        <w:t>Dokumente</w:t>
+      </w:r>
+    </w:p>
+    <w:p>
+      <w:pPr>
         <w:rPr>
           <w:u w:val="single"/>
         </w:rPr>
-        <w:t>NugetDatenLogger</w:t>
-      </w:r>
-      <w:proofErr w:type="spellEnd"/>
-      <w:r>
-        <w:rPr>
-          <w:u w:val="single"/>
-        </w:rPr>
-        <w:t xml:space="preserve"> Applikation:</w:t>
-      </w:r>
-    </w:p>
-    <w:p/>
-    <w:p>
-      <w:pPr>
-        <w:pStyle w:val="Listenabsatz"/>
-        <w:numPr>
-          <w:ilvl w:val="0"/>
-          <w:numId w:val="2"/>
-        </w:numPr>
-      </w:pPr>
-      <w:r>
-        <w:t>Neues Projekt</w:t>
-      </w:r>
-      <w:r>
-        <w:t xml:space="preserve"> WPF APP</w:t>
-      </w:r>
-    </w:p>
-    <w:p>
-      <w:pPr>
-        <w:pStyle w:val="Listenabsatz"/>
-        <w:ind w:left="1080"/>
       </w:pPr>
       <w:r>
         <w:rPr>
           <w:noProof/>
         </w:rPr>
         <w:drawing>
-          <wp:inline distT="0" distB="0" distL="0" distR="0" wp14:anchorId="79504983" wp14:editId="359C27E7">
-            <wp:extent cx="4019937" cy="2788078"/>
+          <wp:inline distT="0" distB="0" distL="0" distR="0" wp14:anchorId="67574747" wp14:editId="59937134">
+            <wp:extent cx="6000750" cy="4038600"/>
             <wp:effectExtent l="0" t="0" r="0" b="0"/>
-            <wp:docPr id="1" name="Grafik 1"/>
+            <wp:docPr id="3" name="Grafik 3"/>
             <wp:cNvGraphicFramePr>
               <a:graphicFrameLocks xmlns:a="http://schemas.openxmlformats.org/drawingml/2006/main" noChangeAspect="1"/>
             </wp:cNvGraphicFramePr>
@@ -102,7 +49,7 @@
                   <pic:spPr>
                     <a:xfrm>
                       <a:off x="0" y="0"/>
-                      <a:ext cx="4027802" cy="2793533"/>
+                      <a:ext cx="6001060" cy="4038809"/>
                     </a:xfrm>
                     <a:prstGeom prst="rect">
                       <a:avLst/>
@@ -117,655 +64,199 @@
     </w:p>
     <w:p>
       <w:pPr>
-        <w:pStyle w:val="Listenabsatz"/>
-        <w:ind w:left="1080"/>
-      </w:pPr>
-    </w:p>
-    <w:p>
-      <w:pPr>
-        <w:pStyle w:val="Listenabsatz"/>
-        <w:ind w:left="1080"/>
-      </w:pPr>
-    </w:p>
-    <w:p>
-      <w:pPr>
-        <w:pStyle w:val="Listenabsatz"/>
-        <w:numPr>
-          <w:ilvl w:val="0"/>
-          <w:numId w:val="2"/>
-        </w:numPr>
-      </w:pPr>
-      <w:r>
-        <w:t xml:space="preserve">Rechte Maustaste « Manage </w:t>
+        <w:rPr>
+          <w:u w:val="single"/>
+        </w:rPr>
+      </w:pPr>
+      <w:r>
+        <w:rPr>
+          <w:u w:val="single"/>
+        </w:rPr>
+        <w:t>Datenbank Skript DDL &amp; DML ausführen</w:t>
+      </w:r>
+    </w:p>
+    <w:p/>
+    <w:p>
+      <w:r>
+        <w:t xml:space="preserve">Package-ID: </w:t>
       </w:r>
       <w:proofErr w:type="spellStart"/>
       <w:r>
-        <w:t>NuGet</w:t>
+        <w:t>ZBW.PEAII_Nuget_DatenLogger</w:t>
       </w:r>
       <w:proofErr w:type="spellEnd"/>
-      <w:r>
-        <w:t xml:space="preserve"> Packages…»</w:t>
-      </w:r>
-    </w:p>
-    <w:p>
-      <w:pPr>
-        <w:pStyle w:val="Listenabsatz"/>
-        <w:ind w:left="1080"/>
-      </w:pPr>
-      <w:r>
-        <w:rPr>
-          <w:noProof/>
-        </w:rPr>
-        <w:drawing>
-          <wp:inline distT="0" distB="0" distL="0" distR="0" wp14:anchorId="5C5B011B" wp14:editId="03773DF1">
-            <wp:extent cx="4313327" cy="4427912"/>
-            <wp:effectExtent l="0" t="0" r="0" b="0"/>
-            <wp:docPr id="2" name="Grafik 2"/>
-            <wp:cNvGraphicFramePr>
-              <a:graphicFrameLocks xmlns:a="http://schemas.openxmlformats.org/drawingml/2006/main" noChangeAspect="1"/>
-            </wp:cNvGraphicFramePr>
-            <a:graphic xmlns:a="http://schemas.openxmlformats.org/drawingml/2006/main">
-              <a:graphicData uri="http://schemas.openxmlformats.org/drawingml/2006/picture">
-                <pic:pic xmlns:pic="http://schemas.openxmlformats.org/drawingml/2006/picture">
-                  <pic:nvPicPr>
-                    <pic:cNvPr id="1" name=""/>
-                    <pic:cNvPicPr/>
-                  </pic:nvPicPr>
-                  <pic:blipFill>
-                    <a:blip r:embed="rId6"/>
-                    <a:stretch>
-                      <a:fillRect/>
-                    </a:stretch>
-                  </pic:blipFill>
-                  <pic:spPr>
-                    <a:xfrm>
-                      <a:off x="0" y="0"/>
-                      <a:ext cx="4321572" cy="4436376"/>
-                    </a:xfrm>
-                    <a:prstGeom prst="rect">
-                      <a:avLst/>
-                    </a:prstGeom>
-                  </pic:spPr>
-                </pic:pic>
-              </a:graphicData>
-            </a:graphic>
-          </wp:inline>
-        </w:drawing>
-      </w:r>
-    </w:p>
-    <w:p>
-      <w:pPr>
-        <w:pStyle w:val="Listenabsatz"/>
-        <w:ind w:left="1080"/>
-      </w:pPr>
-    </w:p>
-    <w:p>
-      <w:pPr>
-        <w:pStyle w:val="Listenabsatz"/>
-        <w:numPr>
-          <w:ilvl w:val="0"/>
-          <w:numId w:val="2"/>
-        </w:numPr>
-      </w:pPr>
-      <w:r>
-        <w:lastRenderedPageBreak/>
-        <w:t xml:space="preserve">Geben Sie folgender Text ein: </w:t>
-      </w:r>
+    </w:p>
+    <w:p>
+      <w:pPr>
+        <w:rPr>
+          <w:lang w:val="en-US"/>
+        </w:rPr>
+      </w:pPr>
+      <w:r>
+        <w:rPr>
+          <w:lang w:val="en-US"/>
+        </w:rPr>
+        <w:t>***************************************************************</w:t>
+      </w:r>
+    </w:p>
+    <w:p>
+      <w:pPr>
+        <w:rPr>
+          <w:lang w:val="en-US"/>
+        </w:rPr>
+      </w:pPr>
+      <w:r>
+        <w:rPr>
+          <w:lang w:val="en-US"/>
+        </w:rPr>
+        <w:t>For the Source Code, Clone the Repository from GitHub:</w:t>
+      </w:r>
+    </w:p>
+    <w:p>
+      <w:pPr>
+        <w:rPr>
+          <w:b/>
+          <w:lang w:val="en-US"/>
+        </w:rPr>
+      </w:pPr>
+      <w:r>
+        <w:rPr>
+          <w:b/>
+          <w:lang w:val="en-US"/>
+        </w:rPr>
+        <w:t>https://github.com/RonnyWyss/DatenLogger.git</w:t>
+      </w:r>
+    </w:p>
+    <w:p>
+      <w:pPr>
+        <w:rPr>
+          <w:lang w:val="en-US"/>
+        </w:rPr>
+      </w:pPr>
+      <w:r>
+        <w:rPr>
+          <w:lang w:val="en-US"/>
+        </w:rPr>
+        <w:t>***************************************************************</w:t>
+      </w:r>
+    </w:p>
+    <w:p>
+      <w:pPr>
+        <w:rPr>
+          <w:lang w:val="en-US"/>
+        </w:rPr>
+      </w:pPr>
+      <w:r>
+        <w:rPr>
+          <w:lang w:val="en-US"/>
+        </w:rPr>
+        <w:t xml:space="preserve">The MySQL Database </w:t>
+      </w:r>
+    </w:p>
+    <w:p>
+      <w:pPr>
+        <w:rPr>
+          <w:b/>
+          <w:lang w:val="en-US"/>
+        </w:rPr>
+      </w:pPr>
       <w:proofErr w:type="spellStart"/>
       <w:r>
         <w:rPr>
-          <w:rFonts w:ascii="Segoe UI" w:hAnsi="Segoe UI" w:cs="Segoe UI"/>
-          <w:color w:val="24292E"/>
-          <w:shd w:val="clear" w:color="auto" w:fill="FFFFFF"/>
-        </w:rPr>
-        <w:t>ZBW.PEAII_Nuget_DatenLogger</w:t>
+          <w:b/>
+          <w:lang w:val="en-US"/>
+        </w:rPr>
+        <w:t>Skript_DLL.sql</w:t>
       </w:r>
       <w:proofErr w:type="spellEnd"/>
-    </w:p>
-    <w:p>
-      <w:pPr>
-        <w:pStyle w:val="Listenabsatz"/>
-        <w:ind w:left="1080"/>
-      </w:pPr>
-      <w:r>
-        <w:rPr>
-          <w:noProof/>
-        </w:rPr>
-        <w:drawing>
-          <wp:inline distT="0" distB="0" distL="0" distR="0" wp14:anchorId="40516198" wp14:editId="1E9D7B51">
-            <wp:extent cx="5760720" cy="3050540"/>
-            <wp:effectExtent l="0" t="0" r="0" b="0"/>
-            <wp:docPr id="5" name="Grafik 5"/>
-            <wp:cNvGraphicFramePr>
-              <a:graphicFrameLocks xmlns:a="http://schemas.openxmlformats.org/drawingml/2006/main" noChangeAspect="1"/>
-            </wp:cNvGraphicFramePr>
-            <a:graphic xmlns:a="http://schemas.openxmlformats.org/drawingml/2006/main">
-              <a:graphicData uri="http://schemas.openxmlformats.org/drawingml/2006/picture">
-                <pic:pic xmlns:pic="http://schemas.openxmlformats.org/drawingml/2006/picture">
-                  <pic:nvPicPr>
-                    <pic:cNvPr id="1" name=""/>
-                    <pic:cNvPicPr/>
-                  </pic:nvPicPr>
-                  <pic:blipFill>
-                    <a:blip r:embed="rId7"/>
-                    <a:stretch>
-                      <a:fillRect/>
-                    </a:stretch>
-                  </pic:blipFill>
-                  <pic:spPr>
-                    <a:xfrm>
-                      <a:off x="0" y="0"/>
-                      <a:ext cx="5760720" cy="3050540"/>
-                    </a:xfrm>
-                    <a:prstGeom prst="rect">
-                      <a:avLst/>
-                    </a:prstGeom>
-                  </pic:spPr>
-                </pic:pic>
-              </a:graphicData>
-            </a:graphic>
-          </wp:inline>
-        </w:drawing>
-      </w:r>
-    </w:p>
-    <w:p>
-      <w:pPr>
-        <w:pStyle w:val="Listenabsatz"/>
-        <w:numPr>
-          <w:ilvl w:val="0"/>
-          <w:numId w:val="2"/>
-        </w:numPr>
-      </w:pPr>
-      <w:r>
-        <w:rPr>
-          <w:rFonts w:ascii="Segoe UI" w:hAnsi="Segoe UI" w:cs="Segoe UI"/>
-          <w:color w:val="24292E"/>
-          <w:shd w:val="clear" w:color="auto" w:fill="FFFFFF"/>
-        </w:rPr>
-        <w:t>Installieren Sie das Packet</w:t>
-      </w:r>
-    </w:p>
-    <w:p>
-      <w:r>
-        <w:rPr>
-          <w:noProof/>
-        </w:rPr>
-        <w:drawing>
-          <wp:inline distT="0" distB="0" distL="0" distR="0" wp14:anchorId="7063FBAD" wp14:editId="7154157F">
-            <wp:extent cx="2367889" cy="1657418"/>
-            <wp:effectExtent l="0" t="0" r="0" b="0"/>
-            <wp:docPr id="4" name="Grafik 4"/>
-            <wp:cNvGraphicFramePr>
-              <a:graphicFrameLocks xmlns:a="http://schemas.openxmlformats.org/drawingml/2006/main" noChangeAspect="1"/>
-            </wp:cNvGraphicFramePr>
-            <a:graphic xmlns:a="http://schemas.openxmlformats.org/drawingml/2006/main">
-              <a:graphicData uri="http://schemas.openxmlformats.org/drawingml/2006/picture">
-                <pic:pic xmlns:pic="http://schemas.openxmlformats.org/drawingml/2006/picture">
-                  <pic:nvPicPr>
-                    <pic:cNvPr id="1" name=""/>
-                    <pic:cNvPicPr/>
-                  </pic:nvPicPr>
-                  <pic:blipFill>
-                    <a:blip r:embed="rId8"/>
-                    <a:stretch>
-                      <a:fillRect/>
-                    </a:stretch>
-                  </pic:blipFill>
-                  <pic:spPr>
-                    <a:xfrm>
-                      <a:off x="0" y="0"/>
-                      <a:ext cx="2382283" cy="1667493"/>
-                    </a:xfrm>
-                    <a:prstGeom prst="rect">
-                      <a:avLst/>
-                    </a:prstGeom>
-                  </pic:spPr>
-                </pic:pic>
-              </a:graphicData>
-            </a:graphic>
-          </wp:inline>
-        </w:drawing>
-      </w:r>
-    </w:p>
-    <w:p>
-      <w:pPr>
-        <w:pStyle w:val="Listenabsatz"/>
-        <w:numPr>
-          <w:ilvl w:val="0"/>
-          <w:numId w:val="2"/>
-        </w:numPr>
-      </w:pPr>
-      <w:r>
-        <w:rPr>
-          <w:rFonts w:ascii="Segoe UI" w:hAnsi="Segoe UI" w:cs="Segoe UI"/>
-          <w:color w:val="24292E"/>
-          <w:shd w:val="clear" w:color="auto" w:fill="FFFFFF"/>
-        </w:rPr>
-        <w:t>Geben Sie folgender Code im XAML ein</w:t>
-      </w:r>
-    </w:p>
-    <w:p>
-      <w:pPr>
-        <w:ind w:left="720"/>
-        <w:rPr>
-          <w:lang w:val="en-US"/>
-        </w:rPr>
-      </w:pPr>
-      <w:r>
-        <w:rPr>
-          <w:rFonts w:ascii="Segoe UI" w:hAnsi="Segoe UI" w:cs="Segoe UI"/>
-          <w:color w:val="24292E"/>
-          <w:shd w:val="clear" w:color="auto" w:fill="FFFFFF"/>
-          <w:lang w:val="en-US"/>
-        </w:rPr>
-        <w:t>&lt;</w:t>
-      </w:r>
+      <w:r>
+        <w:rPr>
+          <w:b/>
+          <w:lang w:val="en-US"/>
+        </w:rPr>
+        <w:t xml:space="preserve"> </w:t>
+      </w:r>
+    </w:p>
+    <w:p>
+      <w:pPr>
+        <w:rPr>
+          <w:b/>
+          <w:lang w:val="en-US"/>
+        </w:rPr>
+      </w:pPr>
       <w:proofErr w:type="spellStart"/>
-      <w:proofErr w:type="gramStart"/>
-      <w:r>
-        <w:rPr>
-          <w:rFonts w:ascii="Segoe UI" w:hAnsi="Segoe UI" w:cs="Segoe UI"/>
-          <w:color w:val="24292E"/>
-          <w:shd w:val="clear" w:color="auto" w:fill="FFFFFF"/>
-          <w:lang w:val="en-US"/>
-        </w:rPr>
-        <w:t>view:MainUserControl</w:t>
+      <w:r>
+        <w:rPr>
+          <w:b/>
+          <w:lang w:val="en-US"/>
+        </w:rPr>
+        <w:t>Skript_DML.sql</w:t>
       </w:r>
       <w:proofErr w:type="spellEnd"/>
-      <w:proofErr w:type="gramEnd"/>
-      <w:r>
-        <w:rPr>
-          <w:rFonts w:ascii="Segoe UI" w:hAnsi="Segoe UI" w:cs="Segoe UI"/>
-          <w:color w:val="24292E"/>
-          <w:shd w:val="clear" w:color="auto" w:fill="FFFFFF"/>
-          <w:lang w:val="en-US"/>
-        </w:rPr>
-        <w:t xml:space="preserve"> x:Name="MainUserControl" /&gt;</w:t>
-      </w:r>
-    </w:p>
-    <w:p>
-      <w:pPr>
-        <w:rPr>
-          <w:lang w:val="en-US"/>
-        </w:rPr>
-      </w:pPr>
-      <w:r>
-        <w:rPr>
-          <w:noProof/>
-        </w:rPr>
-        <w:drawing>
-          <wp:inline distT="0" distB="0" distL="0" distR="0" wp14:anchorId="4FE1B105" wp14:editId="2108EBE8">
-            <wp:extent cx="5760720" cy="3050540"/>
-            <wp:effectExtent l="0" t="0" r="0" b="0"/>
-            <wp:docPr id="6" name="Grafik 6"/>
-            <wp:cNvGraphicFramePr>
-              <a:graphicFrameLocks xmlns:a="http://schemas.openxmlformats.org/drawingml/2006/main" noChangeAspect="1"/>
-            </wp:cNvGraphicFramePr>
-            <a:graphic xmlns:a="http://schemas.openxmlformats.org/drawingml/2006/main">
-              <a:graphicData uri="http://schemas.openxmlformats.org/drawingml/2006/picture">
-                <pic:pic xmlns:pic="http://schemas.openxmlformats.org/drawingml/2006/picture">
-                  <pic:nvPicPr>
-                    <pic:cNvPr id="1" name=""/>
-                    <pic:cNvPicPr/>
-                  </pic:nvPicPr>
-                  <pic:blipFill>
-                    <a:blip r:embed="rId9"/>
-                    <a:stretch>
-                      <a:fillRect/>
-                    </a:stretch>
-                  </pic:blipFill>
-                  <pic:spPr>
-                    <a:xfrm>
-                      <a:off x="0" y="0"/>
-                      <a:ext cx="5760720" cy="3050540"/>
-                    </a:xfrm>
-                    <a:prstGeom prst="rect">
-                      <a:avLst/>
-                    </a:prstGeom>
-                  </pic:spPr>
-                </pic:pic>
-              </a:graphicData>
-            </a:graphic>
-          </wp:inline>
-        </w:drawing>
-      </w:r>
-    </w:p>
-    <w:p>
-      <w:r>
-        <w:lastRenderedPageBreak/>
-        <w:t>Die Applikation kann getestet w</w:t>
-      </w:r>
-      <w:r>
-        <w:t>erden.</w:t>
-      </w:r>
-    </w:p>
-    <w:p>
+      <w:r>
+        <w:rPr>
+          <w:b/>
+          <w:lang w:val="en-US"/>
+        </w:rPr>
+        <w:t xml:space="preserve"> </w:t>
+      </w:r>
+    </w:p>
+    <w:p>
+      <w:pPr>
+        <w:rPr>
+          <w:lang w:val="en-US"/>
+        </w:rPr>
+      </w:pPr>
       <w:proofErr w:type="spellStart"/>
       <w:r>
-        <w:t>Vorraussetzung</w:t>
+        <w:rPr>
+          <w:lang w:val="en-US"/>
+        </w:rPr>
+        <w:t>ist</w:t>
       </w:r>
       <w:proofErr w:type="spellEnd"/>
       <w:r>
-        <w:t xml:space="preserve"> ist eine MYSQL Datenbank.</w:t>
-      </w:r>
-    </w:p>
-    <w:p/>
-    <w:p>
-      <w:r>
-        <w:t xml:space="preserve">Package-ID: </w:t>
+        <w:rPr>
+          <w:lang w:val="en-US"/>
+        </w:rPr>
+        <w:t xml:space="preserve"> on the </w:t>
       </w:r>
       <w:proofErr w:type="spellStart"/>
       <w:r>
-        <w:t>ZBW.PEAII_Nuget_DatenLogger</w:t>
+        <w:rPr>
+          <w:lang w:val="en-US"/>
+        </w:rPr>
+        <w:t>Github</w:t>
       </w:r>
       <w:proofErr w:type="spellEnd"/>
-    </w:p>
-    <w:p>
-      <w:r>
-        <w:t>***************************************************************</w:t>
-      </w:r>
-    </w:p>
-    <w:p>
-      <w:pPr>
-        <w:rPr>
-          <w:lang w:val="en-US"/>
-        </w:rPr>
-      </w:pPr>
-    </w:p>
-    <w:p>
-      <w:pPr>
-        <w:rPr>
-          <w:lang w:val="en-US"/>
-        </w:rPr>
-      </w:pPr>
-      <w:r>
-        <w:rPr>
-          <w:lang w:val="en-US"/>
-        </w:rPr>
-        <w:t>How to use:</w:t>
-      </w:r>
-    </w:p>
-    <w:p>
-      <w:pPr>
-        <w:rPr>
-          <w:lang w:val="en-US"/>
-        </w:rPr>
-      </w:pPr>
-    </w:p>
-    <w:p>
-      <w:pPr>
-        <w:rPr>
-          <w:lang w:val="en-US"/>
-        </w:rPr>
-      </w:pPr>
-      <w:r>
-        <w:rPr>
-          <w:lang w:val="en-US"/>
-        </w:rPr>
-        <w:t xml:space="preserve">Put the </w:t>
-      </w:r>
-      <w:proofErr w:type="spellStart"/>
-      <w:r>
-        <w:rPr>
-          <w:lang w:val="en-US"/>
-        </w:rPr>
-        <w:t>folow</w:t>
-      </w:r>
-      <w:proofErr w:type="spellEnd"/>
-      <w:r>
-        <w:rPr>
-          <w:lang w:val="en-US"/>
-        </w:rPr>
-        <w:t xml:space="preserve"> line in the XAML Code:</w:t>
-      </w:r>
-    </w:p>
-    <w:p>
-      <w:pPr>
-        <w:rPr>
-          <w:lang w:val="en-US"/>
-        </w:rPr>
-      </w:pPr>
-      <w:r>
-        <w:rPr>
-          <w:lang w:val="en-US"/>
-        </w:rPr>
-        <w:t>&lt;</w:t>
-      </w:r>
-      <w:proofErr w:type="spellStart"/>
-      <w:proofErr w:type="gramStart"/>
-      <w:r>
-        <w:rPr>
-          <w:lang w:val="en-US"/>
-        </w:rPr>
-        <w:t>view:MainUserControl</w:t>
-      </w:r>
-      <w:proofErr w:type="spellEnd"/>
-      <w:proofErr w:type="gramEnd"/>
-      <w:r>
-        <w:rPr>
-          <w:lang w:val="en-US"/>
-        </w:rPr>
-        <w:t xml:space="preserve"> x:Name="MainUserControl" /&gt;</w:t>
-      </w:r>
-    </w:p>
-    <w:p>
-      <w:pPr>
-        <w:rPr>
-          <w:lang w:val="en-US"/>
-        </w:rPr>
-      </w:pPr>
-      <w:r>
-        <w:rPr>
-          <w:lang w:val="en-US"/>
-        </w:rPr>
-        <w:t>***************************************************************</w:t>
-      </w:r>
-    </w:p>
-    <w:p>
-      <w:pPr>
-        <w:rPr>
-          <w:lang w:val="en-US"/>
-        </w:rPr>
-      </w:pPr>
-    </w:p>
-    <w:p>
-      <w:pPr>
-        <w:rPr>
-          <w:lang w:val="en-US"/>
-        </w:rPr>
-      </w:pPr>
-      <w:r>
-        <w:rPr>
-          <w:lang w:val="en-US"/>
-        </w:rPr>
-        <w:t>More Code:</w:t>
-      </w:r>
-    </w:p>
-    <w:p>
-      <w:pPr>
-        <w:rPr>
-          <w:lang w:val="en-US"/>
-        </w:rPr>
-      </w:pPr>
-    </w:p>
-    <w:p>
-      <w:pPr>
-        <w:rPr>
-          <w:lang w:val="en-US"/>
-        </w:rPr>
-      </w:pPr>
-      <w:r>
-        <w:rPr>
-          <w:lang w:val="en-US"/>
-        </w:rPr>
-        <w:t>For the Source Code, Clone the Repository from GitHub:</w:t>
-      </w:r>
-    </w:p>
-    <w:p>
-      <w:pPr>
-        <w:rPr>
-          <w:b/>
-          <w:lang w:val="en-US"/>
-        </w:rPr>
-      </w:pPr>
-      <w:r>
-        <w:rPr>
-          <w:b/>
-          <w:lang w:val="en-US"/>
-        </w:rPr>
-        <w:t>https://github.com/RonnyWyss/DatenLogger.git</w:t>
-      </w:r>
-    </w:p>
-    <w:p>
-      <w:pPr>
-        <w:rPr>
-          <w:lang w:val="en-US"/>
-        </w:rPr>
-      </w:pPr>
-      <w:r>
-        <w:rPr>
-          <w:lang w:val="en-US"/>
-        </w:rPr>
-        <w:t>***************************************************************</w:t>
-      </w:r>
-    </w:p>
-    <w:p>
-      <w:pPr>
-        <w:rPr>
-          <w:lang w:val="en-US"/>
-        </w:rPr>
-      </w:pPr>
-    </w:p>
-    <w:p>
-      <w:pPr>
-        <w:rPr>
-          <w:lang w:val="en-US"/>
-        </w:rPr>
-      </w:pPr>
-      <w:r>
-        <w:rPr>
-          <w:lang w:val="en-US"/>
-        </w:rPr>
-        <w:t>!!!!!!!!!!</w:t>
-      </w:r>
-    </w:p>
-    <w:p>
-      <w:pPr>
-        <w:rPr>
-          <w:lang w:val="en-US"/>
-        </w:rPr>
-      </w:pPr>
-      <w:r>
-        <w:rPr>
-          <w:lang w:val="en-US"/>
-        </w:rPr>
-        <w:t xml:space="preserve">The MySQL Database </w:t>
-      </w:r>
-    </w:p>
-    <w:p>
-      <w:pPr>
-        <w:rPr>
-          <w:b/>
-          <w:lang w:val="en-US"/>
-        </w:rPr>
-      </w:pPr>
-      <w:proofErr w:type="spellStart"/>
-      <w:r>
-        <w:rPr>
-          <w:b/>
-          <w:lang w:val="en-US"/>
-        </w:rPr>
-        <w:t>Skript_DLL.sql</w:t>
-      </w:r>
-      <w:proofErr w:type="spellEnd"/>
-      <w:r>
-        <w:rPr>
-          <w:b/>
-          <w:lang w:val="en-US"/>
-        </w:rPr>
-        <w:t xml:space="preserve"> </w:t>
-      </w:r>
-    </w:p>
-    <w:p>
-      <w:pPr>
-        <w:rPr>
-          <w:b/>
-          <w:lang w:val="en-US"/>
-        </w:rPr>
-      </w:pPr>
-      <w:proofErr w:type="spellStart"/>
-      <w:r>
-        <w:rPr>
-          <w:b/>
-          <w:lang w:val="en-US"/>
-        </w:rPr>
-        <w:t>Skript_DML.sql</w:t>
-      </w:r>
-      <w:proofErr w:type="spellEnd"/>
-      <w:r>
-        <w:rPr>
-          <w:b/>
-          <w:lang w:val="en-US"/>
-        </w:rPr>
-        <w:t xml:space="preserve"> </w:t>
-      </w:r>
-    </w:p>
-    <w:p>
-      <w:pPr>
-        <w:rPr>
-          <w:lang w:val="en-US"/>
-        </w:rPr>
-      </w:pPr>
-      <w:proofErr w:type="spellStart"/>
-      <w:r>
-        <w:rPr>
-          <w:lang w:val="en-US"/>
-        </w:rPr>
-        <w:t>ist</w:t>
-      </w:r>
-      <w:proofErr w:type="spellEnd"/>
-      <w:r>
-        <w:rPr>
-          <w:lang w:val="en-US"/>
-        </w:rPr>
-        <w:t xml:space="preserve"> on the </w:t>
-      </w:r>
-      <w:proofErr w:type="spellStart"/>
-      <w:r>
-        <w:rPr>
-          <w:lang w:val="en-US"/>
-        </w:rPr>
-        <w:t>Github</w:t>
-      </w:r>
-      <w:proofErr w:type="spellEnd"/>
       <w:r>
         <w:rPr>
           <w:lang w:val="en-US"/>
         </w:rPr>
         <w:t>.!!!!!!!</w:t>
       </w:r>
+    </w:p>
+    <w:p>
+      <w:pPr>
+        <w:rPr>
+          <w:lang w:val="en-US"/>
+        </w:rPr>
+      </w:pPr>
+    </w:p>
+    <w:p>
+      <w:r>
+        <w:t>Gruss</w:t>
+      </w:r>
+    </w:p>
+    <w:p>
+      <w:r>
+        <w:t>Ronny Wyss</w:t>
+      </w:r>
+    </w:p>
+    <w:p>
       <w:bookmarkStart w:id="0" w:name="_GoBack"/>
       <w:bookmarkEnd w:id="0"/>
     </w:p>
-    <w:p>
-      <w:pPr>
-        <w:rPr>
-          <w:lang w:val="en-US"/>
-        </w:rPr>
-      </w:pPr>
-    </w:p>
-    <w:p>
-      <w:r>
-        <w:t>Gruss</w:t>
-      </w:r>
-    </w:p>
-    <w:p>
-      <w:r>
-        <w:t>Ronny Wyss</w:t>
-      </w:r>
-    </w:p>
-    <w:p/>
-    <w:p/>
     <w:sectPr>
       <w:pgSz w:w="11906" w:h="16838"/>
       <w:pgMar w:top="1417" w:right="1417" w:bottom="1134" w:left="1417" w:header="708" w:footer="708" w:gutter="0"/>

</xml_diff>